<commit_message>
menambah uml class diagram
</commit_message>
<xml_diff>
--- a/Desain.docx
+++ b/Desain.docx
@@ -320,7 +320,7 @@
       <w:pPr>
         <w:spacing w:line="360" w:lineRule="auto"/>
         <w:sectPr>
-          <w:footerReference w:type="default" r:id="rId5"/>
+          <w:footerReference w:type="default" r:id="rId7"/>
           <w:pgSz w:w="12240" w:h="15840"/>
           <w:pgMar w:top="1440" w:right="1440" w:bottom="1440" w:left="1440" w:header="720" w:footer="720" w:gutter="0"/>
           <w:pgNumType w:fmt="lowerRoman"/>
@@ -385,7 +385,7 @@
           <w:r>
             <w:fldChar w:fldCharType="separate"/>
           </w:r>
-          <w:hyperlink w:anchor="_Toc85628193" w:history="1">
+          <w:hyperlink w:anchor="_Toc85632365" w:history="1">
             <w:r>
               <w:rPr>
                 <w:rStyle w:val="Hyperlink"/>
@@ -427,7 +427,7 @@
                 <w:noProof/>
                 <w:webHidden/>
               </w:rPr>
-              <w:instrText xml:space="preserve"> PAGEREF _Toc85628193 \h </w:instrText>
+              <w:instrText xml:space="preserve"> PAGEREF _Toc85632365 \h </w:instrText>
             </w:r>
             <w:r>
               <w:rPr>
@@ -471,7 +471,7 @@
               <w:lang w:val="en-ID"/>
             </w:rPr>
           </w:pPr>
-          <w:hyperlink w:anchor="_Toc85628194" w:history="1">
+          <w:hyperlink w:anchor="_Toc85632366" w:history="1">
             <w:r>
               <w:rPr>
                 <w:rStyle w:val="Hyperlink"/>
@@ -513,7 +513,7 @@
                 <w:noProof/>
                 <w:webHidden/>
               </w:rPr>
-              <w:instrText xml:space="preserve"> PAGEREF _Toc85628194 \h </w:instrText>
+              <w:instrText xml:space="preserve"> PAGEREF _Toc85632366 \h </w:instrText>
             </w:r>
             <w:r>
               <w:rPr>
@@ -557,7 +557,7 @@
               <w:lang w:val="en-ID"/>
             </w:rPr>
           </w:pPr>
-          <w:hyperlink w:anchor="_Toc85628195" w:history="1">
+          <w:hyperlink w:anchor="_Toc85632367" w:history="1">
             <w:r>
               <w:rPr>
                 <w:rStyle w:val="Hyperlink"/>
@@ -599,7 +599,7 @@
                 <w:noProof/>
                 <w:webHidden/>
               </w:rPr>
-              <w:instrText xml:space="preserve"> PAGEREF _Toc85628195 \h </w:instrText>
+              <w:instrText xml:space="preserve"> PAGEREF _Toc85632367 \h </w:instrText>
             </w:r>
             <w:r>
               <w:rPr>
@@ -643,7 +643,7 @@
               <w:lang w:val="en-ID"/>
             </w:rPr>
           </w:pPr>
-          <w:hyperlink w:anchor="_Toc85628196" w:history="1">
+          <w:hyperlink w:anchor="_Toc85632368" w:history="1">
             <w:r>
               <w:rPr>
                 <w:rStyle w:val="Hyperlink"/>
@@ -685,7 +685,7 @@
                 <w:noProof/>
                 <w:webHidden/>
               </w:rPr>
-              <w:instrText xml:space="preserve"> PAGEREF _Toc85628196 \h </w:instrText>
+              <w:instrText xml:space="preserve"> PAGEREF _Toc85632368 \h </w:instrText>
             </w:r>
             <w:r>
               <w:rPr>
@@ -705,7 +705,7 @@
                 <w:noProof/>
                 <w:webHidden/>
               </w:rPr>
-              <w:t>4</w:t>
+              <w:t>5</w:t>
             </w:r>
             <w:r>
               <w:rPr>
@@ -729,7 +729,7 @@
               <w:lang w:val="en-ID"/>
             </w:rPr>
           </w:pPr>
-          <w:hyperlink w:anchor="_Toc85628197" w:history="1">
+          <w:hyperlink w:anchor="_Toc85632369" w:history="1">
             <w:r>
               <w:rPr>
                 <w:rStyle w:val="Hyperlink"/>
@@ -771,7 +771,7 @@
                 <w:noProof/>
                 <w:webHidden/>
               </w:rPr>
-              <w:instrText xml:space="preserve"> PAGEREF _Toc85628197 \h </w:instrText>
+              <w:instrText xml:space="preserve"> PAGEREF _Toc85632369 \h </w:instrText>
             </w:r>
             <w:r>
               <w:rPr>
@@ -791,7 +791,7 @@
                 <w:noProof/>
                 <w:webHidden/>
               </w:rPr>
-              <w:t>4</w:t>
+              <w:t>5</w:t>
             </w:r>
             <w:r>
               <w:rPr>
@@ -815,7 +815,7 @@
               <w:lang w:val="en-ID"/>
             </w:rPr>
           </w:pPr>
-          <w:hyperlink w:anchor="_Toc85628198" w:history="1">
+          <w:hyperlink w:anchor="_Toc85632370" w:history="1">
             <w:r>
               <w:rPr>
                 <w:rStyle w:val="Hyperlink"/>
@@ -857,7 +857,7 @@
                 <w:noProof/>
                 <w:webHidden/>
               </w:rPr>
-              <w:instrText xml:space="preserve"> PAGEREF _Toc85628198 \h </w:instrText>
+              <w:instrText xml:space="preserve"> PAGEREF _Toc85632370 \h </w:instrText>
             </w:r>
             <w:r>
               <w:rPr>
@@ -877,7 +877,7 @@
                 <w:noProof/>
                 <w:webHidden/>
               </w:rPr>
-              <w:t>7</w:t>
+              <w:t>8</w:t>
             </w:r>
             <w:r>
               <w:rPr>
@@ -901,7 +901,7 @@
               <w:lang w:val="en-ID"/>
             </w:rPr>
           </w:pPr>
-          <w:hyperlink w:anchor="_Toc85628199" w:history="1">
+          <w:hyperlink w:anchor="_Toc85632371" w:history="1">
             <w:r>
               <w:rPr>
                 <w:rStyle w:val="Hyperlink"/>
@@ -943,7 +943,7 @@
                 <w:noProof/>
                 <w:webHidden/>
               </w:rPr>
-              <w:instrText xml:space="preserve"> PAGEREF _Toc85628199 \h </w:instrText>
+              <w:instrText xml:space="preserve"> PAGEREF _Toc85632371 \h </w:instrText>
             </w:r>
             <w:r>
               <w:rPr>
@@ -963,7 +963,7 @@
                 <w:noProof/>
                 <w:webHidden/>
               </w:rPr>
-              <w:t>7</w:t>
+              <w:t>8</w:t>
             </w:r>
             <w:r>
               <w:rPr>
@@ -987,7 +987,7 @@
               <w:lang w:val="en-ID"/>
             </w:rPr>
           </w:pPr>
-          <w:hyperlink w:anchor="_Toc85628200" w:history="1">
+          <w:hyperlink w:anchor="_Toc85632372" w:history="1">
             <w:r>
               <w:rPr>
                 <w:rStyle w:val="Hyperlink"/>
@@ -1029,7 +1029,7 @@
                 <w:noProof/>
                 <w:webHidden/>
               </w:rPr>
-              <w:instrText xml:space="preserve"> PAGEREF _Toc85628200 \h </w:instrText>
+              <w:instrText xml:space="preserve"> PAGEREF _Toc85632372 \h </w:instrText>
             </w:r>
             <w:r>
               <w:rPr>
@@ -1049,7 +1049,7 @@
                 <w:noProof/>
                 <w:webHidden/>
               </w:rPr>
-              <w:t>10</w:t>
+              <w:t>11</w:t>
             </w:r>
             <w:r>
               <w:rPr>
@@ -1073,7 +1073,7 @@
               <w:lang w:val="en-ID"/>
             </w:rPr>
           </w:pPr>
-          <w:hyperlink w:anchor="_Toc85628201" w:history="1">
+          <w:hyperlink w:anchor="_Toc85632373" w:history="1">
             <w:r>
               <w:rPr>
                 <w:rStyle w:val="Hyperlink"/>
@@ -1115,7 +1115,7 @@
                 <w:noProof/>
                 <w:webHidden/>
               </w:rPr>
-              <w:instrText xml:space="preserve"> PAGEREF _Toc85628201 \h </w:instrText>
+              <w:instrText xml:space="preserve"> PAGEREF _Toc85632373 \h </w:instrText>
             </w:r>
             <w:r>
               <w:rPr>
@@ -1135,7 +1135,7 @@
                 <w:noProof/>
                 <w:webHidden/>
               </w:rPr>
-              <w:t>11</w:t>
+              <w:t>12</w:t>
             </w:r>
             <w:r>
               <w:rPr>
@@ -1159,7 +1159,7 @@
               <w:lang w:val="en-ID"/>
             </w:rPr>
           </w:pPr>
-          <w:hyperlink w:anchor="_Toc85628202" w:history="1">
+          <w:hyperlink w:anchor="_Toc85632374" w:history="1">
             <w:r>
               <w:rPr>
                 <w:rStyle w:val="Hyperlink"/>
@@ -1201,7 +1201,7 @@
                 <w:noProof/>
                 <w:webHidden/>
               </w:rPr>
-              <w:instrText xml:space="preserve"> PAGEREF _Toc85628202 \h </w:instrText>
+              <w:instrText xml:space="preserve"> PAGEREF _Toc85632374 \h </w:instrText>
             </w:r>
             <w:r>
               <w:rPr>
@@ -1221,7 +1221,7 @@
                 <w:noProof/>
                 <w:webHidden/>
               </w:rPr>
-              <w:t>11</w:t>
+              <w:t>12</w:t>
             </w:r>
             <w:r>
               <w:rPr>
@@ -1245,7 +1245,7 @@
               <w:lang w:val="en-ID"/>
             </w:rPr>
           </w:pPr>
-          <w:hyperlink w:anchor="_Toc85628203" w:history="1">
+          <w:hyperlink w:anchor="_Toc85632375" w:history="1">
             <w:r>
               <w:rPr>
                 <w:rStyle w:val="Hyperlink"/>
@@ -1287,7 +1287,7 @@
                 <w:noProof/>
                 <w:webHidden/>
               </w:rPr>
-              <w:instrText xml:space="preserve"> PAGEREF _Toc85628203 \h </w:instrText>
+              <w:instrText xml:space="preserve"> PAGEREF _Toc85632375 \h </w:instrText>
             </w:r>
             <w:r>
               <w:rPr>
@@ -1307,7 +1307,7 @@
                 <w:noProof/>
                 <w:webHidden/>
               </w:rPr>
-              <w:t>11</w:t>
+              <w:t>12</w:t>
             </w:r>
             <w:r>
               <w:rPr>
@@ -1331,7 +1331,7 @@
               <w:lang w:val="en-ID"/>
             </w:rPr>
           </w:pPr>
-          <w:hyperlink w:anchor="_Toc85628204" w:history="1">
+          <w:hyperlink w:anchor="_Toc85632376" w:history="1">
             <w:r>
               <w:rPr>
                 <w:rStyle w:val="Hyperlink"/>
@@ -1373,7 +1373,7 @@
                 <w:noProof/>
                 <w:webHidden/>
               </w:rPr>
-              <w:instrText xml:space="preserve"> PAGEREF _Toc85628204 \h </w:instrText>
+              <w:instrText xml:space="preserve"> PAGEREF _Toc85632376 \h </w:instrText>
             </w:r>
             <w:r>
               <w:rPr>
@@ -1393,7 +1393,7 @@
                 <w:noProof/>
                 <w:webHidden/>
               </w:rPr>
-              <w:t>12</w:t>
+              <w:t>13</w:t>
             </w:r>
             <w:r>
               <w:rPr>
@@ -1417,7 +1417,7 @@
               <w:lang w:val="en-ID"/>
             </w:rPr>
           </w:pPr>
-          <w:hyperlink w:anchor="_Toc85628205" w:history="1">
+          <w:hyperlink w:anchor="_Toc85632377" w:history="1">
             <w:r>
               <w:rPr>
                 <w:rStyle w:val="Hyperlink"/>
@@ -1459,7 +1459,7 @@
                 <w:noProof/>
                 <w:webHidden/>
               </w:rPr>
-              <w:instrText xml:space="preserve"> PAGEREF _Toc85628205 \h </w:instrText>
+              <w:instrText xml:space="preserve"> PAGEREF _Toc85632377 \h </w:instrText>
             </w:r>
             <w:r>
               <w:rPr>
@@ -1479,7 +1479,7 @@
                 <w:noProof/>
                 <w:webHidden/>
               </w:rPr>
-              <w:t>12</w:t>
+              <w:t>13</w:t>
             </w:r>
             <w:r>
               <w:rPr>
@@ -1503,7 +1503,7 @@
               <w:lang w:val="en-ID"/>
             </w:rPr>
           </w:pPr>
-          <w:hyperlink w:anchor="_Toc85628206" w:history="1">
+          <w:hyperlink w:anchor="_Toc85632378" w:history="1">
             <w:r>
               <w:rPr>
                 <w:rStyle w:val="Hyperlink"/>
@@ -1545,7 +1545,7 @@
                 <w:noProof/>
                 <w:webHidden/>
               </w:rPr>
-              <w:instrText xml:space="preserve"> PAGEREF _Toc85628206 \h </w:instrText>
+              <w:instrText xml:space="preserve"> PAGEREF _Toc85632378 \h </w:instrText>
             </w:r>
             <w:r>
               <w:rPr>
@@ -1565,7 +1565,7 @@
                 <w:noProof/>
                 <w:webHidden/>
               </w:rPr>
-              <w:t>13</w:t>
+              <w:t>14</w:t>
             </w:r>
             <w:r>
               <w:rPr>
@@ -1580,8 +1580,8 @@
           <w:pPr>
             <w:spacing w:line="360" w:lineRule="auto"/>
             <w:sectPr>
-              <w:headerReference w:type="default" r:id="rId6"/>
-              <w:footerReference w:type="default" r:id="rId7"/>
+              <w:headerReference w:type="default" r:id="rId8"/>
+              <w:footerReference w:type="default" r:id="rId9"/>
               <w:pgSz w:w="12240" w:h="15840"/>
               <w:pgMar w:top="1440" w:right="1440" w:bottom="1440" w:left="1440" w:header="720" w:footer="720" w:gutter="0"/>
               <w:cols w:space="720"/>
@@ -1604,7 +1604,7 @@
         <w:pStyle w:val="Heading1"/>
         <w:spacing w:line="360" w:lineRule="auto"/>
       </w:pPr>
-      <w:bookmarkStart w:id="1" w:name="_Toc85628193"/>
+      <w:bookmarkStart w:id="1" w:name="_Toc85632365"/>
       <w:r>
         <w:lastRenderedPageBreak/>
         <w:t>Model data</w:t>
@@ -1884,7 +1884,7 @@
         <w:pStyle w:val="Heading2"/>
         <w:spacing w:line="360" w:lineRule="auto"/>
       </w:pPr>
-      <w:bookmarkStart w:id="2" w:name="_Toc85628194"/>
+      <w:bookmarkStart w:id="2" w:name="_Toc85632366"/>
       <w:r>
         <w:t>Use Case Diagram</w:t>
       </w:r>
@@ -1917,7 +1917,7 @@
                     <pic:cNvPicPr/>
                   </pic:nvPicPr>
                   <pic:blipFill>
-                    <a:blip r:embed="rId8">
+                    <a:blip r:embed="rId10">
                       <a:extLst>
                         <a:ext uri="{28A0092B-C50C-407E-A947-70E740481C1C}">
                           <a14:useLocalDpi xmlns:a14="http://schemas.microsoft.com/office/drawing/2010/main" val="0"/>
@@ -1949,7 +1949,7 @@
         <w:pStyle w:val="Heading2"/>
         <w:spacing w:line="360" w:lineRule="auto"/>
       </w:pPr>
-      <w:bookmarkStart w:id="3" w:name="_Toc85628195"/>
+      <w:bookmarkStart w:id="3" w:name="_Toc85632367"/>
       <w:r>
         <w:lastRenderedPageBreak/>
         <w:t>Sequence Diagram</w:t>
@@ -1983,7 +1983,7 @@
                     <pic:cNvPicPr/>
                   </pic:nvPicPr>
                   <pic:blipFill>
-                    <a:blip r:embed="rId9">
+                    <a:blip r:embed="rId11">
                       <a:extLst>
                         <a:ext uri="{28A0092B-C50C-407E-A947-70E740481C1C}">
                           <a14:useLocalDpi xmlns:a14="http://schemas.microsoft.com/office/drawing/2010/main" val="0"/>
@@ -2015,8 +2015,9 @@
         <w:pStyle w:val="Heading2"/>
         <w:spacing w:line="360" w:lineRule="auto"/>
       </w:pPr>
-      <w:bookmarkStart w:id="4" w:name="_Toc85628196"/>
+      <w:bookmarkStart w:id="4" w:name="_Toc85632368"/>
       <w:r>
+        <w:lastRenderedPageBreak/>
         <w:t>Class Diagram</w:t>
       </w:r>
       <w:bookmarkEnd w:id="4"/>
@@ -2027,12 +2028,59 @@
           <w:lang w:eastAsia="en-US"/>
         </w:rPr>
       </w:pPr>
+      <w:r>
+        <w:rPr>
+          <w:noProof/>
+          <w:lang w:eastAsia="en-US"/>
+        </w:rPr>
+        <w:drawing>
+          <wp:inline distT="0" distB="0" distL="0" distR="0" wp14:anchorId="1B4CF1FB" wp14:editId="2A3DB78A">
+            <wp:extent cx="5943600" cy="5415915"/>
+            <wp:effectExtent l="0" t="0" r="0" b="0"/>
+            <wp:docPr id="9" name="Picture 9"/>
+            <wp:cNvGraphicFramePr>
+              <a:graphicFrameLocks xmlns:a="http://schemas.openxmlformats.org/drawingml/2006/main" noChangeAspect="1"/>
+            </wp:cNvGraphicFramePr>
+            <a:graphic xmlns:a="http://schemas.openxmlformats.org/drawingml/2006/main">
+              <a:graphicData uri="http://schemas.openxmlformats.org/drawingml/2006/picture">
+                <pic:pic xmlns:pic="http://schemas.openxmlformats.org/drawingml/2006/picture">
+                  <pic:nvPicPr>
+                    <pic:cNvPr id="9" name="Picture 9"/>
+                    <pic:cNvPicPr/>
+                  </pic:nvPicPr>
+                  <pic:blipFill>
+                    <a:blip r:embed="rId12">
+                      <a:extLst>
+                        <a:ext uri="{28A0092B-C50C-407E-A947-70E740481C1C}">
+                          <a14:useLocalDpi xmlns:a14="http://schemas.microsoft.com/office/drawing/2010/main" val="0"/>
+                        </a:ext>
+                      </a:extLst>
+                    </a:blip>
+                    <a:stretch>
+                      <a:fillRect/>
+                    </a:stretch>
+                  </pic:blipFill>
+                  <pic:spPr>
+                    <a:xfrm>
+                      <a:off x="0" y="0"/>
+                      <a:ext cx="5943600" cy="5415915"/>
+                    </a:xfrm>
+                    <a:prstGeom prst="rect">
+                      <a:avLst/>
+                    </a:prstGeom>
+                  </pic:spPr>
+                </pic:pic>
+              </a:graphicData>
+            </a:graphic>
+          </wp:inline>
+        </w:drawing>
+      </w:r>
     </w:p>
     <w:p>
       <w:pPr>
         <w:pStyle w:val="Heading1"/>
       </w:pPr>
-      <w:bookmarkStart w:id="5" w:name="_Toc85628197"/>
+      <w:bookmarkStart w:id="5" w:name="_Toc85632369"/>
       <w:r>
         <w:t>Rancangan Tabel</w:t>
       </w:r>
@@ -3036,7 +3084,7 @@
           <w:tcPr>
             <w:tcW w:w="1932" w:type="dxa"/>
             <w:tcBorders>
-              <w:top w:val="nil"/>
+              <w:top w:val="single" w:sz="4" w:space="0" w:color="auto"/>
               <w:left w:val="nil"/>
               <w:bottom w:val="nil"/>
               <w:right w:val="nil"/>
@@ -3056,12 +3104,32 @@
               </w:rPr>
             </w:pPr>
           </w:p>
+          <w:p>
+            <w:pPr>
+              <w:spacing w:after="0" w:line="240" w:lineRule="auto"/>
+              <w:rPr>
+                <w:rFonts w:ascii="Calibri" w:eastAsia="Times New Roman" w:hAnsi="Calibri" w:cs="Calibri"/>
+                <w:color w:val="000000"/>
+                <w:lang w:val="en-ID"/>
+              </w:rPr>
+            </w:pPr>
+          </w:p>
+          <w:p>
+            <w:pPr>
+              <w:spacing w:after="0" w:line="240" w:lineRule="auto"/>
+              <w:rPr>
+                <w:rFonts w:ascii="Calibri" w:eastAsia="Times New Roman" w:hAnsi="Calibri" w:cs="Calibri"/>
+                <w:color w:val="000000"/>
+                <w:lang w:val="en-ID"/>
+              </w:rPr>
+            </w:pPr>
+          </w:p>
         </w:tc>
         <w:tc>
           <w:tcPr>
             <w:tcW w:w="985" w:type="dxa"/>
             <w:tcBorders>
-              <w:top w:val="nil"/>
+              <w:top w:val="single" w:sz="4" w:space="0" w:color="auto"/>
               <w:left w:val="nil"/>
               <w:bottom w:val="nil"/>
               <w:right w:val="nil"/>
@@ -3087,7 +3155,7 @@
           <w:tcPr>
             <w:tcW w:w="764" w:type="dxa"/>
             <w:tcBorders>
-              <w:top w:val="nil"/>
+              <w:top w:val="single" w:sz="4" w:space="0" w:color="auto"/>
               <w:left w:val="nil"/>
               <w:bottom w:val="nil"/>
               <w:right w:val="nil"/>
@@ -3113,7 +3181,7 @@
           <w:tcPr>
             <w:tcW w:w="1842" w:type="dxa"/>
             <w:tcBorders>
-              <w:top w:val="nil"/>
+              <w:top w:val="single" w:sz="4" w:space="0" w:color="auto"/>
               <w:left w:val="nil"/>
               <w:bottom w:val="nil"/>
               <w:right w:val="nil"/>
@@ -3139,7 +3207,7 @@
           <w:tcPr>
             <w:tcW w:w="4397" w:type="dxa"/>
             <w:tcBorders>
-              <w:top w:val="nil"/>
+              <w:top w:val="single" w:sz="4" w:space="0" w:color="auto"/>
               <w:left w:val="nil"/>
               <w:bottom w:val="nil"/>
               <w:right w:val="nil"/>
@@ -3333,6 +3401,7 @@
                 <w:color w:val="000000"/>
                 <w:lang w:val="en-ID"/>
               </w:rPr>
+              <w:lastRenderedPageBreak/>
               <w:t>tabel_organisasi</w:t>
             </w:r>
             <w:proofErr w:type="spellEnd"/>
@@ -4039,7 +4108,7 @@
                 <w:color w:val="000000"/>
                 <w:lang w:val="en-ID"/>
               </w:rPr>
-              <w:t>20</w:t>
+              <w:t>16</w:t>
             </w:r>
           </w:p>
         </w:tc>
@@ -7782,6 +7851,56 @@
               </w:rPr>
             </w:pPr>
           </w:p>
+          <w:p>
+            <w:pPr>
+              <w:spacing w:after="0" w:line="240" w:lineRule="auto"/>
+              <w:rPr>
+                <w:rFonts w:ascii="Calibri" w:eastAsia="Times New Roman" w:hAnsi="Calibri" w:cs="Calibri"/>
+                <w:color w:val="000000"/>
+                <w:lang w:val="en-ID"/>
+              </w:rPr>
+            </w:pPr>
+          </w:p>
+          <w:p>
+            <w:pPr>
+              <w:spacing w:after="0" w:line="240" w:lineRule="auto"/>
+              <w:rPr>
+                <w:rFonts w:ascii="Calibri" w:eastAsia="Times New Roman" w:hAnsi="Calibri" w:cs="Calibri"/>
+                <w:color w:val="000000"/>
+                <w:lang w:val="en-ID"/>
+              </w:rPr>
+            </w:pPr>
+          </w:p>
+          <w:p>
+            <w:pPr>
+              <w:spacing w:after="0" w:line="240" w:lineRule="auto"/>
+              <w:rPr>
+                <w:rFonts w:ascii="Calibri" w:eastAsia="Times New Roman" w:hAnsi="Calibri" w:cs="Calibri"/>
+                <w:color w:val="000000"/>
+                <w:lang w:val="en-ID"/>
+              </w:rPr>
+            </w:pPr>
+          </w:p>
+          <w:p>
+            <w:pPr>
+              <w:spacing w:after="0" w:line="240" w:lineRule="auto"/>
+              <w:rPr>
+                <w:rFonts w:ascii="Calibri" w:eastAsia="Times New Roman" w:hAnsi="Calibri" w:cs="Calibri"/>
+                <w:color w:val="000000"/>
+                <w:lang w:val="en-ID"/>
+              </w:rPr>
+            </w:pPr>
+          </w:p>
+          <w:p>
+            <w:pPr>
+              <w:spacing w:after="0" w:line="240" w:lineRule="auto"/>
+              <w:rPr>
+                <w:rFonts w:ascii="Calibri" w:eastAsia="Times New Roman" w:hAnsi="Calibri" w:cs="Calibri"/>
+                <w:color w:val="000000"/>
+                <w:lang w:val="en-ID"/>
+              </w:rPr>
+            </w:pPr>
+          </w:p>
         </w:tc>
         <w:tc>
           <w:tcPr>
@@ -8098,6 +8217,7 @@
                 <w:color w:val="000000"/>
                 <w:lang w:val="en-ID"/>
               </w:rPr>
+              <w:lastRenderedPageBreak/>
               <w:t>Nama Field</w:t>
             </w:r>
           </w:p>
@@ -8283,7 +8403,6 @@
                 <w:color w:val="000000"/>
                 <w:lang w:val="en-ID"/>
               </w:rPr>
-              <w:lastRenderedPageBreak/>
               <w:t>kode_status</w:t>
             </w:r>
             <w:proofErr w:type="spellEnd"/>
@@ -12298,7 +12417,7 @@
       <w:pPr>
         <w:pStyle w:val="Heading1"/>
       </w:pPr>
-      <w:bookmarkStart w:id="6" w:name="_Toc85628198"/>
+      <w:bookmarkStart w:id="6" w:name="_Toc85632370"/>
       <w:r>
         <w:lastRenderedPageBreak/>
         <w:t>Rancangan ERD</w:t>
@@ -12332,7 +12451,7 @@
                     <pic:cNvPicPr/>
                   </pic:nvPicPr>
                   <pic:blipFill>
-                    <a:blip r:embed="rId10">
+                    <a:blip r:embed="rId13">
                       <a:extLst>
                         <a:ext uri="{28A0092B-C50C-407E-A947-70E740481C1C}">
                           <a14:useLocalDpi xmlns:a14="http://schemas.microsoft.com/office/drawing/2010/main" val="0"/>
@@ -12363,7 +12482,7 @@
       <w:pPr>
         <w:pStyle w:val="Heading1"/>
       </w:pPr>
-      <w:bookmarkStart w:id="7" w:name="_Toc85628199"/>
+      <w:bookmarkStart w:id="7" w:name="_Toc85632371"/>
       <w:r>
         <w:rPr>
           <w:noProof/>
@@ -12392,7 +12511,7 @@
                     <pic:cNvPicPr/>
                   </pic:nvPicPr>
                   <pic:blipFill>
-                    <a:blip r:embed="rId11">
+                    <a:blip r:embed="rId14">
                       <a:extLst>
                         <a:ext uri="{28A0092B-C50C-407E-A947-70E740481C1C}">
                           <a14:useLocalDpi xmlns:a14="http://schemas.microsoft.com/office/drawing/2010/main" val="0"/>
@@ -12474,7 +12593,7 @@
                     <pic:cNvPicPr/>
                   </pic:nvPicPr>
                   <pic:blipFill>
-                    <a:blip r:embed="rId12">
+                    <a:blip r:embed="rId15">
                       <a:extLst>
                         <a:ext uri="{28A0092B-C50C-407E-A947-70E740481C1C}">
                           <a14:useLocalDpi xmlns:a14="http://schemas.microsoft.com/office/drawing/2010/main" val="0"/>
@@ -12526,7 +12645,7 @@
                     <pic:cNvPicPr/>
                   </pic:nvPicPr>
                   <pic:blipFill>
-                    <a:blip r:embed="rId13">
+                    <a:blip r:embed="rId16">
                       <a:extLst>
                         <a:ext uri="{28A0092B-C50C-407E-A947-70E740481C1C}">
                           <a14:useLocalDpi xmlns:a14="http://schemas.microsoft.com/office/drawing/2010/main" val="0"/>
@@ -12585,7 +12704,7 @@
                     <pic:cNvPicPr/>
                   </pic:nvPicPr>
                   <pic:blipFill>
-                    <a:blip r:embed="rId14">
+                    <a:blip r:embed="rId17">
                       <a:extLst>
                         <a:ext uri="{28A0092B-C50C-407E-A947-70E740481C1C}">
                           <a14:useLocalDpi xmlns:a14="http://schemas.microsoft.com/office/drawing/2010/main" val="0"/>
@@ -12637,7 +12756,7 @@
                     <pic:cNvPicPr/>
                   </pic:nvPicPr>
                   <pic:blipFill>
-                    <a:blip r:embed="rId15">
+                    <a:blip r:embed="rId18">
                       <a:extLst>
                         <a:ext uri="{28A0092B-C50C-407E-A947-70E740481C1C}">
                           <a14:useLocalDpi xmlns:a14="http://schemas.microsoft.com/office/drawing/2010/main" val="0"/>
@@ -12668,7 +12787,7 @@
       <w:pPr>
         <w:pStyle w:val="Heading1"/>
       </w:pPr>
-      <w:bookmarkStart w:id="8" w:name="_Toc85628200"/>
+      <w:bookmarkStart w:id="8" w:name="_Toc85632372"/>
       <w:r>
         <w:t>Rancangan Arsitektur</w:t>
       </w:r>
@@ -12701,7 +12820,7 @@
                     <pic:cNvPicPr/>
                   </pic:nvPicPr>
                   <pic:blipFill>
-                    <a:blip r:embed="rId16">
+                    <a:blip r:embed="rId19">
                       <a:extLst>
                         <a:ext uri="{28A0092B-C50C-407E-A947-70E740481C1C}">
                           <a14:useLocalDpi xmlns:a14="http://schemas.microsoft.com/office/drawing/2010/main" val="0"/>
@@ -12732,7 +12851,7 @@
       <w:pPr>
         <w:pStyle w:val="Heading1"/>
       </w:pPr>
-      <w:bookmarkStart w:id="9" w:name="_Toc85628201"/>
+      <w:bookmarkStart w:id="9" w:name="_Toc85632373"/>
       <w:r>
         <w:lastRenderedPageBreak/>
         <w:t>Interface Halaman</w:t>
@@ -12744,7 +12863,7 @@
         <w:pStyle w:val="Heading2"/>
         <w:spacing w:line="360" w:lineRule="auto"/>
       </w:pPr>
-      <w:bookmarkStart w:id="10" w:name="_Toc85628202"/>
+      <w:bookmarkStart w:id="10" w:name="_Toc85632374"/>
       <w:r>
         <w:t xml:space="preserve">Halaman </w:t>
       </w:r>
@@ -12780,7 +12899,7 @@
                     <pic:cNvPicPr/>
                   </pic:nvPicPr>
                   <pic:blipFill rotWithShape="1">
-                    <a:blip r:embed="rId17" cstate="print">
+                    <a:blip r:embed="rId20" cstate="print">
                       <a:extLst>
                         <a:ext uri="{28A0092B-C50C-407E-A947-70E740481C1C}">
                           <a14:useLocalDpi xmlns:a14="http://schemas.microsoft.com/office/drawing/2010/main" val="0"/>
@@ -12819,7 +12938,7 @@
         <w:pStyle w:val="Heading2"/>
         <w:spacing w:line="360" w:lineRule="auto"/>
       </w:pPr>
-      <w:bookmarkStart w:id="11" w:name="_Toc85628203"/>
+      <w:bookmarkStart w:id="11" w:name="_Toc85632375"/>
       <w:r>
         <w:t>Halaman Login</w:t>
       </w:r>
@@ -12852,7 +12971,7 @@
                     <pic:cNvPicPr/>
                   </pic:nvPicPr>
                   <pic:blipFill>
-                    <a:blip r:embed="rId18">
+                    <a:blip r:embed="rId21">
                       <a:extLst>
                         <a:ext uri="{28A0092B-C50C-407E-A947-70E740481C1C}">
                           <a14:useLocalDpi xmlns:a14="http://schemas.microsoft.com/office/drawing/2010/main" val="0"/>
@@ -12884,13 +13003,10 @@
         <w:pStyle w:val="Heading2"/>
         <w:spacing w:line="360" w:lineRule="auto"/>
       </w:pPr>
-      <w:bookmarkStart w:id="12" w:name="_Toc85628204"/>
+      <w:bookmarkStart w:id="12" w:name="_Toc85632376"/>
       <w:r>
         <w:lastRenderedPageBreak/>
-        <w:t xml:space="preserve">Halaman </w:t>
-      </w:r>
-      <w:r>
-        <w:t>Dashboard</w:t>
+        <w:t>Halaman Dashboard</w:t>
       </w:r>
       <w:bookmarkEnd w:id="12"/>
     </w:p>
@@ -12921,7 +13037,7 @@
                     <pic:cNvPicPr/>
                   </pic:nvPicPr>
                   <pic:blipFill>
-                    <a:blip r:embed="rId19" cstate="print">
+                    <a:blip r:embed="rId22" cstate="print">
                       <a:extLst>
                         <a:ext uri="{28A0092B-C50C-407E-A947-70E740481C1C}">
                           <a14:useLocalDpi xmlns:a14="http://schemas.microsoft.com/office/drawing/2010/main" val="0"/>
@@ -12953,7 +13069,7 @@
         <w:pStyle w:val="Heading2"/>
         <w:spacing w:line="360" w:lineRule="auto"/>
       </w:pPr>
-      <w:bookmarkStart w:id="13" w:name="_Toc85628205"/>
+      <w:bookmarkStart w:id="13" w:name="_Toc85632377"/>
       <w:r>
         <w:t xml:space="preserve">Halaman </w:t>
       </w:r>
@@ -12989,7 +13105,7 @@
                     <pic:cNvPicPr/>
                   </pic:nvPicPr>
                   <pic:blipFill>
-                    <a:blip r:embed="rId20" cstate="print">
+                    <a:blip r:embed="rId23" cstate="print">
                       <a:extLst>
                         <a:ext uri="{28A0092B-C50C-407E-A947-70E740481C1C}">
                           <a14:useLocalDpi xmlns:a14="http://schemas.microsoft.com/office/drawing/2010/main" val="0"/>
@@ -13021,7 +13137,7 @@
         <w:pStyle w:val="Heading2"/>
         <w:spacing w:line="360" w:lineRule="auto"/>
       </w:pPr>
-      <w:bookmarkStart w:id="14" w:name="_Toc85628206"/>
+      <w:bookmarkStart w:id="14" w:name="_Toc85632378"/>
       <w:r>
         <w:lastRenderedPageBreak/>
         <w:t>Halaman</w:t>
@@ -13061,7 +13177,7 @@
                     <pic:cNvPicPr/>
                   </pic:nvPicPr>
                   <pic:blipFill>
-                    <a:blip r:embed="rId21" cstate="print">
+                    <a:blip r:embed="rId24" cstate="print">
                       <a:extLst>
                         <a:ext uri="{28A0092B-C50C-407E-A947-70E740481C1C}">
                           <a14:useLocalDpi xmlns:a14="http://schemas.microsoft.com/office/drawing/2010/main" val="0"/>
@@ -13096,6 +13212,31 @@
     </w:sectPr>
   </w:body>
 </w:document>
+</file>
+
+<file path=word/endnotes.xml><?xml version="1.0" encoding="utf-8"?>
+<w:endnotes xmlns:wpc="http://schemas.microsoft.com/office/word/2010/wordprocessingCanvas" xmlns:cx="http://schemas.microsoft.com/office/drawing/2014/chartex" xmlns:cx1="http://schemas.microsoft.com/office/drawing/2015/9/8/chartex" xmlns:cx2="http://schemas.microsoft.com/office/drawing/2015/10/21/chartex" xmlns:cx3="http://schemas.microsoft.com/office/drawing/2016/5/9/chartex" xmlns:cx4="http://schemas.microsoft.com/office/drawing/2016/5/10/chartex" xmlns:cx5="http://schemas.microsoft.com/office/drawing/2016/5/11/chartex" xmlns:cx6="http://schemas.microsoft.com/office/drawing/2016/5/12/chartex" xmlns:cx7="http://schemas.microsoft.com/office/drawing/2016/5/13/chartex" xmlns:cx8="http://schemas.microsoft.com/office/drawing/2016/5/14/chartex" xmlns:mc="http://schemas.openxmlformats.org/markup-compatibility/2006" xmlns:aink="http://schemas.microsoft.com/office/drawing/2016/ink" xmlns:am3d="http://schemas.microsoft.com/office/drawing/2017/model3d" xmlns:o="urn:schemas-microsoft-com:office:office" xmlns:r="http://schemas.openxmlformats.org/officeDocument/2006/relationships" xmlns:m="http://schemas.openxmlformats.org/officeDocument/2006/math" xmlns:v="urn:schemas-microsoft-com:vml" xmlns:wp14="http://schemas.microsoft.com/office/word/2010/wordprocessingDrawing" xmlns:wp="http://schemas.openxmlformats.org/drawingml/2006/wordprocessingDrawing" xmlns:w10="urn:schemas-microsoft-com:office:word" xmlns:w="http://schemas.openxmlformats.org/wordprocessingml/2006/main" xmlns:w14="http://schemas.microsoft.com/office/word/2010/wordml" xmlns:w15="http://schemas.microsoft.com/office/word/2012/wordml" xmlns:w16cex="http://schemas.microsoft.com/office/word/2018/wordml/cex" xmlns:w16cid="http://schemas.microsoft.com/office/word/2016/wordml/cid" xmlns:w16="http://schemas.microsoft.com/office/word/2018/wordml" xmlns:w16se="http://schemas.microsoft.com/office/word/2015/wordml/symex" xmlns:wpg="http://schemas.microsoft.com/office/word/2010/wordprocessingGroup" xmlns:wpi="http://schemas.microsoft.com/office/word/2010/wordprocessingInk" xmlns:wne="http://schemas.microsoft.com/office/word/2006/wordml" xmlns:wps="http://schemas.microsoft.com/office/word/2010/wordprocessingShape" mc:Ignorable="w14 w15 w16se w16cid w16 w16cex wp14">
+  <w:endnote w:type="separator" w:id="-1">
+    <w:p>
+      <w:pPr>
+        <w:spacing w:after="0" w:line="240" w:lineRule="auto"/>
+      </w:pPr>
+      <w:r>
+        <w:separator/>
+      </w:r>
+    </w:p>
+  </w:endnote>
+  <w:endnote w:type="continuationSeparator" w:id="0">
+    <w:p>
+      <w:pPr>
+        <w:spacing w:after="0" w:line="240" w:lineRule="auto"/>
+      </w:pPr>
+      <w:r>
+        <w:continuationSeparator/>
+      </w:r>
+    </w:p>
+  </w:endnote>
+</w:endnotes>
 </file>
 
 <file path=word/footer1.xml><?xml version="1.0" encoding="utf-8"?>
@@ -13202,6 +13343,31 @@
     </w:pPr>
   </w:p>
 </w:ftr>
+</file>
+
+<file path=word/footnotes.xml><?xml version="1.0" encoding="utf-8"?>
+<w:footnotes xmlns:wpc="http://schemas.microsoft.com/office/word/2010/wordprocessingCanvas" xmlns:cx="http://schemas.microsoft.com/office/drawing/2014/chartex" xmlns:cx1="http://schemas.microsoft.com/office/drawing/2015/9/8/chartex" xmlns:cx2="http://schemas.microsoft.com/office/drawing/2015/10/21/chartex" xmlns:cx3="http://schemas.microsoft.com/office/drawing/2016/5/9/chartex" xmlns:cx4="http://schemas.microsoft.com/office/drawing/2016/5/10/chartex" xmlns:cx5="http://schemas.microsoft.com/office/drawing/2016/5/11/chartex" xmlns:cx6="http://schemas.microsoft.com/office/drawing/2016/5/12/chartex" xmlns:cx7="http://schemas.microsoft.com/office/drawing/2016/5/13/chartex" xmlns:cx8="http://schemas.microsoft.com/office/drawing/2016/5/14/chartex" xmlns:mc="http://schemas.openxmlformats.org/markup-compatibility/2006" xmlns:aink="http://schemas.microsoft.com/office/drawing/2016/ink" xmlns:am3d="http://schemas.microsoft.com/office/drawing/2017/model3d" xmlns:o="urn:schemas-microsoft-com:office:office" xmlns:r="http://schemas.openxmlformats.org/officeDocument/2006/relationships" xmlns:m="http://schemas.openxmlformats.org/officeDocument/2006/math" xmlns:v="urn:schemas-microsoft-com:vml" xmlns:wp14="http://schemas.microsoft.com/office/word/2010/wordprocessingDrawing" xmlns:wp="http://schemas.openxmlformats.org/drawingml/2006/wordprocessingDrawing" xmlns:w10="urn:schemas-microsoft-com:office:word" xmlns:w="http://schemas.openxmlformats.org/wordprocessingml/2006/main" xmlns:w14="http://schemas.microsoft.com/office/word/2010/wordml" xmlns:w15="http://schemas.microsoft.com/office/word/2012/wordml" xmlns:w16cex="http://schemas.microsoft.com/office/word/2018/wordml/cex" xmlns:w16cid="http://schemas.microsoft.com/office/word/2016/wordml/cid" xmlns:w16="http://schemas.microsoft.com/office/word/2018/wordml" xmlns:w16se="http://schemas.microsoft.com/office/word/2015/wordml/symex" xmlns:wpg="http://schemas.microsoft.com/office/word/2010/wordprocessingGroup" xmlns:wpi="http://schemas.microsoft.com/office/word/2010/wordprocessingInk" xmlns:wne="http://schemas.microsoft.com/office/word/2006/wordml" xmlns:wps="http://schemas.microsoft.com/office/word/2010/wordprocessingShape" mc:Ignorable="w14 w15 w16se w16cid w16 w16cex wp14">
+  <w:footnote w:type="separator" w:id="-1">
+    <w:p>
+      <w:pPr>
+        <w:spacing w:after="0" w:line="240" w:lineRule="auto"/>
+      </w:pPr>
+      <w:r>
+        <w:separator/>
+      </w:r>
+    </w:p>
+  </w:footnote>
+  <w:footnote w:type="continuationSeparator" w:id="0">
+    <w:p>
+      <w:pPr>
+        <w:spacing w:after="0" w:line="240" w:lineRule="auto"/>
+      </w:pPr>
+      <w:r>
+        <w:continuationSeparator/>
+      </w:r>
+    </w:p>
+  </w:footnote>
+</w:footnotes>
 </file>
 
 <file path=word/header1.xml><?xml version="1.0" encoding="utf-8"?>
@@ -14685,6 +14851,7 @@
   <w:style w:type="character" w:default="1" w:styleId="DefaultParagraphFont">
     <w:name w:val="Default Paragraph Font"/>
     <w:uiPriority w:val="1"/>
+    <w:semiHidden/>
     <w:unhideWhenUsed/>
   </w:style>
   <w:style w:type="table" w:default="1" w:styleId="TableNormal">

</xml_diff>